<commit_message>
atualizando os templates docx
</commit_message>
<xml_diff>
--- a/src/template/certidao_casamento.docx
+++ b/src/template/certidao_casamento.docx
@@ -38,7 +38,13 @@
         <w:rPr>
           <w:bCs/>
         </w:rPr>
-        <w:t>DIRETORIA DE RECURSOS HUMANOS</w:t>
+        <w:t xml:space="preserve">DIRETORIA DE </w:t>
+      </w:r>
+      <w:r>
+        <w:rPr>
+          <w:bCs/>
+        </w:rPr>
+        <w:t>PESSOAL</w:t>
       </w:r>
     </w:p>
     <w:p>
@@ -925,8 +931,6 @@
         </w:rPr>
         <w:t>.</w:t>
       </w:r>
-      <w:bookmarkStart w:id="1" w:name="_GoBack"/>
-      <w:bookmarkEnd w:id="1"/>
     </w:p>
     <w:p>
       <w:pPr>
@@ -1093,7 +1097,15 @@
         <w:t xml:space="preserve"> </w:t>
       </w:r>
       <w:r>
-        <w:t>À DRH para as providências;</w:t>
+        <w:t xml:space="preserve">À </w:t>
+      </w:r>
+      <w:r>
+        <w:t>DP</w:t>
+      </w:r>
+      <w:bookmarkStart w:id="1" w:name="_GoBack"/>
+      <w:bookmarkEnd w:id="1"/>
+      <w:r>
+        <w:t xml:space="preserve"> para as providências;</w:t>
       </w:r>
     </w:p>
     <w:p>
@@ -1263,13 +1275,26 @@
     <w:p/>
     <w:p>
       <w:pPr>
-        <w:jc w:val="center"/>
-      </w:pPr>
-      <w:r>
-        <w:t>ALAN BARREIROS DE ANDRADE - CEL</w:t>
-      </w:r>
-      <w:r>
-        <w:t xml:space="preserve"> QOBM</w:t>
+        <w:pStyle w:val="Ttulo2"/>
+        <w:numPr>
+          <w:ilvl w:val="0"/>
+          <w:numId w:val="0"/>
+        </w:numPr>
+        <w:tabs>
+          <w:tab w:val="left" w:pos="708"/>
+        </w:tabs>
+        <w:ind w:right="-495"/>
+        <w:rPr>
+          <w:b w:val="0"/>
+          <w:bCs w:val="0"/>
+        </w:rPr>
+      </w:pPr>
+      <w:r>
+        <w:rPr>
+          <w:b w:val="0"/>
+          <w:bCs w:val="0"/>
+        </w:rPr>
+        <w:t>CEL QOBM ALEXANDRE GAMA DE FREITAS</w:t>
       </w:r>
     </w:p>
     <w:p>
@@ -1277,37 +1302,17 @@
         <w:jc w:val="center"/>
       </w:pPr>
       <w:r>
-        <w:t xml:space="preserve">Respondendo pela </w:t>
-      </w:r>
-      <w:r>
-        <w:t>Dir</w:t>
-      </w:r>
-      <w:r>
-        <w:t>etor</w:t>
-      </w:r>
-      <w:r>
-        <w:t>ia</w:t>
-      </w:r>
-      <w:r>
-        <w:t xml:space="preserve"> de </w:t>
-      </w:r>
-      <w:r>
-        <w:t>R</w:t>
-      </w:r>
-      <w:r>
-        <w:t xml:space="preserve">ecursos </w:t>
-      </w:r>
-      <w:r>
-        <w:t>H</w:t>
-      </w:r>
-      <w:r>
-        <w:t xml:space="preserve">umanos do </w:t>
-      </w:r>
-      <w:r>
-        <w:t>CBMAM</w:t>
+        <w:t>Chefe do Estado-Maior Geral</w:t>
       </w:r>
     </w:p>
-    <w:p/>
+    <w:p>
+      <w:pPr>
+        <w:jc w:val="center"/>
+      </w:pPr>
+      <w:r>
+        <w:t>Respondendo pela Diretoria de Pessoal do CBMAM</w:t>
+      </w:r>
+    </w:p>
     <w:sectPr>
       <w:headerReference w:type="even" r:id="rId8"/>
       <w:headerReference w:type="default" r:id="rId9"/>
@@ -3842,6 +3847,36 @@
   </w:num>
   <w:num w:numId="26">
     <w:abstractNumId w:val="10"/>
+  </w:num>
+  <w:num w:numId="27">
+    <w:abstractNumId w:val="1"/>
+    <w:lvlOverride w:ilvl="0">
+      <w:startOverride w:val="1"/>
+    </w:lvlOverride>
+    <w:lvlOverride w:ilvl="1">
+      <w:startOverride w:val="1"/>
+    </w:lvlOverride>
+    <w:lvlOverride w:ilvl="2">
+      <w:startOverride w:val="1"/>
+    </w:lvlOverride>
+    <w:lvlOverride w:ilvl="3">
+      <w:startOverride w:val="1"/>
+    </w:lvlOverride>
+    <w:lvlOverride w:ilvl="4">
+      <w:startOverride w:val="1"/>
+    </w:lvlOverride>
+    <w:lvlOverride w:ilvl="5">
+      <w:startOverride w:val="1"/>
+    </w:lvlOverride>
+    <w:lvlOverride w:ilvl="6">
+      <w:startOverride w:val="1"/>
+    </w:lvlOverride>
+    <w:lvlOverride w:ilvl="7">
+      <w:startOverride w:val="1"/>
+    </w:lvlOverride>
+    <w:lvlOverride w:ilvl="8">
+      <w:startOverride w:val="1"/>
+    </w:lvlOverride>
   </w:num>
   <w:numIdMacAtCleanup w:val="2"/>
 </w:numbering>
@@ -5637,7 +5672,7 @@
 </file>
 
 <file path=customXml/itemProps1.xml><?xml version="1.0" encoding="utf-8"?>
-<ds:datastoreItem xmlns:ds="http://schemas.openxmlformats.org/officeDocument/2006/customXml" ds:itemID="{BF5FD703-9F91-41B8-9DC9-769673E1EA9B}">
+<ds:datastoreItem xmlns:ds="http://schemas.openxmlformats.org/officeDocument/2006/customXml" ds:itemID="{8D9377CB-8928-4609-9E9A-688637353D55}">
   <ds:schemaRefs>
     <ds:schemaRef ds:uri="http://schemas.openxmlformats.org/officeDocument/2006/bibliography"/>
   </ds:schemaRefs>

</xml_diff>

<commit_message>
atualizei mais uma vez os templates docx
</commit_message>
<xml_diff>
--- a/src/template/certidao_casamento.docx
+++ b/src/template/certidao_casamento.docx
@@ -423,8 +423,6 @@
         </w:rPr>
         <w:t>DP</w:t>
       </w:r>
-      <w:bookmarkStart w:id="0" w:name="_GoBack"/>
-      <w:bookmarkEnd w:id="0"/>
       <w:r>
         <w:rPr>
           <w:b/>
@@ -466,7 +464,7 @@
           <w:u w:val="single"/>
         </w:rPr>
       </w:pPr>
-      <w:bookmarkStart w:id="1" w:name="_Toc102984461"/>
+      <w:bookmarkStart w:id="0" w:name="_Toc102984461"/>
     </w:p>
     <w:p>
       <w:pPr>
@@ -490,7 +488,7 @@
         </w:rPr>
         <w:t>APRESENTAÇÃO DE CERTIDÃO:</w:t>
       </w:r>
-      <w:bookmarkEnd w:id="1"/>
+      <w:bookmarkEnd w:id="0"/>
     </w:p>
     <w:p>
       <w:pPr>
@@ -508,7 +506,21 @@
         <w:rPr>
           <w:bCs/>
         </w:rPr>
-        <w:t xml:space="preserve">Foi encaminhada à Diretoria de Recursos Humanos do CBMAM, cópia da </w:t>
+        <w:t xml:space="preserve">Foi encaminhada à Diretoria de </w:t>
+      </w:r>
+      <w:r>
+        <w:rPr>
+          <w:bCs/>
+        </w:rPr>
+        <w:t xml:space="preserve">Pessoal </w:t>
+      </w:r>
+      <w:bookmarkStart w:id="1" w:name="_GoBack"/>
+      <w:bookmarkEnd w:id="1"/>
+      <w:r>
+        <w:rPr>
+          <w:bCs/>
+        </w:rPr>
+        <w:t xml:space="preserve">do CBMAM, cópia da </w:t>
       </w:r>
       <w:r>
         <w:rPr>
@@ -5678,7 +5690,7 @@
 </file>
 
 <file path=customXml/itemProps1.xml><?xml version="1.0" encoding="utf-8"?>
-<ds:datastoreItem xmlns:ds="http://schemas.openxmlformats.org/officeDocument/2006/customXml" ds:itemID="{6C34B951-456F-42BC-8A97-5DFE241D74D8}">
+<ds:datastoreItem xmlns:ds="http://schemas.openxmlformats.org/officeDocument/2006/customXml" ds:itemID="{66AC71AF-6376-48B8-BCC0-C52DFF840CDE}">
   <ds:schemaRefs>
     <ds:schemaRef ds:uri="http://schemas.openxmlformats.org/officeDocument/2006/bibliography"/>
   </ds:schemaRefs>

</xml_diff>